<commit_message>
Site updated: 2024-02-13 09:47:28
</commit_message>
<xml_diff>
--- a/2024/01/01/生日会送别会202401/14-3.docx
+++ b/2024/01/01/生日会送别会202401/14-3.docx
@@ -1,328 +1,284 @@
 
 <file path=word/document.xml><?xml version="1.0" encoding="utf-8"?>
-<w:document xmlns:wpc="http://schemas.microsoft.com/office/word/2010/wordprocessingCanvas" xmlns:cx="http://schemas.microsoft.com/office/drawing/2014/chartex" xmlns:cx1="http://schemas.microsoft.com/office/drawing/2015/9/8/chartex" xmlns:mc="http://schemas.openxmlformats.org/markup-compatibility/2006" xmlns:o="urn:schemas-microsoft-com:office:office" xmlns:r="http://schemas.openxmlformats.org/officeDocument/2006/relationships" xmlns:m="http://schemas.openxmlformats.org/officeDocument/2006/math" xmlns:v="urn:schemas-microsoft-com:vml" xmlns:wp14="http://schemas.microsoft.com/office/word/2010/wordprocessingDrawing" xmlns:wp="http://schemas.openxmlformats.org/drawingml/2006/wordprocessingDrawing" xmlns:w10="urn:schemas-microsoft-com:office:word" xmlns:w="http://schemas.openxmlformats.org/wordprocessingml/2006/main" xmlns:w14="http://schemas.microsoft.com/office/word/2010/wordml" xmlns:w15="http://schemas.microsoft.com/office/word/2012/wordml" xmlns:w16se="http://schemas.microsoft.com/office/word/2015/wordml/symex" xmlns:wpg="http://schemas.microsoft.com/office/word/2010/wordprocessingGroup" xmlns:wpi="http://schemas.microsoft.com/office/word/2010/wordprocessingInk" xmlns:wne="http://schemas.microsoft.com/office/word/2006/wordml" xmlns:wps="http://schemas.microsoft.com/office/word/2010/wordprocessingShape" mc:Ignorable="w14 w15 w16se wp14">
+<w:document xmlns:o="urn:schemas-microsoft-com:office:office" xmlns:r="http://schemas.openxmlformats.org/officeDocument/2006/relationships" xmlns:v="urn:schemas-microsoft-com:vml" xmlns:w="http://schemas.openxmlformats.org/wordprocessingml/2006/main" xmlns:w10="urn:schemas-microsoft-com:office:word" xmlns:wp="http://schemas.openxmlformats.org/drawingml/2006/wordprocessingDrawing" xmlns:wps="http://schemas.microsoft.com/office/word/2010/wordprocessingShape" xmlns:wpg="http://schemas.microsoft.com/office/word/2010/wordprocessingGroup" xmlns:mc="http://schemas.openxmlformats.org/markup-compatibility/2006" xmlns:wp14="http://schemas.microsoft.com/office/word/2010/wordprocessingDrawing" xmlns:w14="http://schemas.microsoft.com/office/word/2010/wordml" xmlns:w15="http://schemas.microsoft.com/office/word/2012/wordml" mc:Ignorable="w14 wp14 w15">
   <w:body>
     <w:p>
-      <w:r>
-        <w:rPr>
-          <w:rFonts w:hint="eastAsia"/>
-        </w:rPr>
-        <w:t>生日会</w:t>
-      </w:r>
-      <w:r>
-        <w:rPr>
-          <w:rFonts w:hint="eastAsia"/>
-        </w:rPr>
-        <w:t>致谢：</w:t>
-      </w:r>
-      <w:r>
-        <w:rPr>
-          <w:rFonts w:hint="eastAsia"/>
-        </w:rPr>
-        <w:t>（请刘方闻在公众号最后附加一个“</w:t>
-      </w:r>
-      <w:r>
-        <w:rPr>
-          <w:rFonts w:hint="eastAsia"/>
-        </w:rPr>
-        <w:t>生日会</w:t>
-      </w:r>
-      <w:r>
-        <w:rPr>
-          <w:rFonts w:hint="eastAsia"/>
-        </w:rPr>
-        <w:t>致谢”部分</w:t>
-      </w:r>
-      <w:r>
-        <w:rPr>
-          <w:rFonts w:hint="eastAsia"/>
-        </w:rPr>
-        <w:t>；以及“欢送会致谢”部分</w:t>
-      </w:r>
-      <w:r>
-        <w:rPr>
-          <w:rFonts w:hint="eastAsia"/>
-        </w:rPr>
-        <w:t>）</w:t>
-      </w:r>
-      <w:r>
+      <w:pPr>
+        <w:pStyle w:val="Normal"/>
+        <w:rPr/>
+      </w:pPr>
+      <w:r>
+        <w:rPr/>
+        <w:t>生日会致谢：（请刘方闻在公众号最后附加一个“生日会致谢”部分；以及“欢送会致谢”部分）</w:t>
+      </w:r>
+      <w:r>
+        <w:rPr/>
         <w:br/>
       </w:r>
       <w:r>
-        <w:rPr>
-          <w:rFonts w:hint="eastAsia"/>
-        </w:rPr>
+        <w:rPr/>
         <w:t>王子音妈妈帮忙购买各种卡片和礼品袋</w:t>
       </w:r>
     </w:p>
     <w:p>
-      <w:r>
-        <w:rPr>
-          <w:rFonts w:hint="eastAsia"/>
-        </w:rPr>
+      <w:pPr>
+        <w:pStyle w:val="Normal"/>
+        <w:rPr/>
+      </w:pPr>
+      <w:r>
+        <w:rPr/>
         <w:t>白子石妈妈帮忙接收、保存、运送生日花饽饽礼盒</w:t>
       </w:r>
     </w:p>
     <w:p>
-      <w:r>
-        <w:rPr>
-          <w:rFonts w:hint="eastAsia"/>
-        </w:rPr>
+      <w:pPr>
+        <w:pStyle w:val="Normal"/>
+        <w:rPr/>
+      </w:pPr>
+      <w:r>
+        <w:rPr/>
         <w:t>郭易鑫妈妈帮忙整理资料</w:t>
       </w:r>
     </w:p>
     <w:p>
-      <w:r>
-        <w:rPr>
-          <w:rFonts w:hint="eastAsia"/>
-        </w:rPr>
+      <w:pPr>
+        <w:pStyle w:val="Normal"/>
+        <w:rPr/>
+      </w:pPr>
+      <w:r>
+        <w:rPr/>
         <w:t>刘米乐妈妈帮忙给老师们的祝福卡片进行摄影设计</w:t>
       </w:r>
     </w:p>
     <w:p>
       <w:pPr>
-        <w:rPr>
-          <w:rFonts w:hint="eastAsia"/>
-        </w:rPr>
-      </w:pPr>
-      <w:r>
-        <w:rPr>
-          <w:rFonts w:hint="eastAsia"/>
-        </w:rPr>
+        <w:pStyle w:val="Normal"/>
+        <w:rPr/>
+      </w:pPr>
+      <w:r>
+        <w:rPr/>
         <w:t>李璨一妈妈王子音妈妈</w:t>
       </w:r>
       <w:bookmarkStart w:id="0" w:name="_GoBack"/>
       <w:bookmarkEnd w:id="0"/>
       <w:r>
-        <w:rPr>
-          <w:rFonts w:hint="eastAsia"/>
-        </w:rPr>
+        <w:rPr/>
         <w:t>管理账目</w:t>
       </w:r>
     </w:p>
     <w:p>
-      <w:r>
-        <w:rPr>
-          <w:rFonts w:hint="eastAsia"/>
-        </w:rPr>
-        <w:t>孟老师</w:t>
-      </w:r>
-      <w:r>
-        <w:rPr>
-          <w:rFonts w:hint="eastAsia"/>
-        </w:rPr>
-        <w:t>制作邀请函；</w:t>
-      </w:r>
-      <w:r>
-        <w:rPr>
-          <w:rFonts w:hint="eastAsia"/>
-        </w:rPr>
-        <w:t>定制、购买生日花饽饽礼盒、生日数字气球、生日快乐挂件、生日帽等</w:t>
-      </w:r>
-    </w:p>
-    <w:p>
-      <w:r>
-        <w:rPr>
-          <w:rFonts w:hint="eastAsia"/>
-        </w:rPr>
-        <w:t>写祝福的各位老师（名单见文件《</w:t>
-      </w:r>
-      <w:r>
-        <w:rPr>
-          <w:rFonts w:hint="eastAsia"/>
-        </w:rPr>
-        <w:t>高一</w:t>
-      </w:r>
-      <w:r>
-        <w:t>6班 - 生日祝福老师名单</w:t>
-      </w:r>
-      <w:r>
-        <w:rPr>
-          <w:rFonts w:hint="eastAsia"/>
-        </w:rPr>
-        <w:t>》）</w:t>
-      </w:r>
-    </w:p>
-    <w:p>
-      <w:r>
-        <w:rPr>
-          <w:rFonts w:hint="eastAsia"/>
-        </w:rPr>
+      <w:pPr>
+        <w:pStyle w:val="Normal"/>
+        <w:rPr/>
+      </w:pPr>
+      <w:r>
+        <w:rPr/>
+        <w:t>孟老师制作邀请函；定制、购买生日花饽饽礼盒、生日数字气球、生日快乐挂件、生日帽等</w:t>
+      </w:r>
+    </w:p>
+    <w:p>
+      <w:pPr>
+        <w:pStyle w:val="Normal"/>
+        <w:rPr/>
+      </w:pPr>
+      <w:r>
+        <w:rPr/>
+        <w:t>写祝福的各位老师（名单见文件《高一</w:t>
+      </w:r>
+      <w:r>
+        <w:rPr/>
+        <w:t>6</w:t>
+      </w:r>
+      <w:r>
+        <w:rPr/>
+        <w:t xml:space="preserve">班 </w:t>
+      </w:r>
+      <w:r>
+        <w:rPr/>
+        <w:t xml:space="preserve">- </w:t>
+      </w:r>
+      <w:r>
+        <w:rPr/>
+        <w:t>生日祝福老师名单》）</w:t>
+      </w:r>
+    </w:p>
+    <w:p>
+      <w:pPr>
+        <w:pStyle w:val="Normal"/>
+        <w:rPr/>
+      </w:pPr>
+      <w:r>
+        <w:rPr/>
         <w:t>卢筱玥、自家鑫帮忙给各位老师发生日祝福邀请、收祝福卡片</w:t>
       </w:r>
     </w:p>
     <w:p>
-      <w:r>
-        <w:rPr>
-          <w:rFonts w:hint="eastAsia"/>
-        </w:rPr>
+      <w:pPr>
+        <w:pStyle w:val="Normal"/>
+        <w:rPr/>
+      </w:pPr>
+      <w:r>
+        <w:rPr/>
         <w:t>全体同学为过生日的同学写祝福</w:t>
       </w:r>
     </w:p>
-    <w:p/>
-    <w:p/>
-    <w:p>
-      <w:r>
-        <w:rPr>
-          <w:rFonts w:hint="eastAsia"/>
-        </w:rPr>
-        <w:t>欢送会致谢：（具体内容请</w:t>
-      </w:r>
-      <w:r>
-        <w:rPr>
-          <w:rFonts w:hint="eastAsia"/>
-        </w:rPr>
-        <w:t>赵梓彤、卢筱玥等同学</w:t>
-      </w:r>
-      <w:r>
-        <w:rPr>
-          <w:rFonts w:hint="eastAsia"/>
-        </w:rPr>
-        <w:t>补充哈）</w:t>
-      </w:r>
-    </w:p>
-    <w:p>
-      <w:r>
-        <w:rPr>
-          <w:rFonts w:hint="eastAsia"/>
-        </w:rPr>
+    <w:p>
+      <w:pPr>
+        <w:pStyle w:val="Normal"/>
+        <w:rPr/>
+      </w:pPr>
+      <w:r>
+        <w:rPr/>
+      </w:r>
+    </w:p>
+    <w:p>
+      <w:pPr>
+        <w:pStyle w:val="Normal"/>
+        <w:rPr/>
+      </w:pPr>
+      <w:r>
+        <w:rPr/>
+      </w:r>
+    </w:p>
+    <w:p>
+      <w:pPr>
+        <w:pStyle w:val="Normal"/>
+        <w:rPr/>
+      </w:pPr>
+      <w:r>
+        <w:rPr/>
+        <w:t>欢送会致谢：（具体内容请赵梓彤、卢筱玥等同学补充哈）</w:t>
+      </w:r>
+    </w:p>
+    <w:p>
+      <w:pPr>
+        <w:pStyle w:val="Normal"/>
+        <w:rPr/>
+      </w:pPr>
+      <w:r>
+        <w:rPr/>
         <w:t>参与帮忙的家长及所做工作</w:t>
       </w:r>
     </w:p>
     <w:p>
-      <w:r>
-        <w:rPr>
-          <w:rFonts w:hint="eastAsia"/>
-        </w:rPr>
+      <w:pPr>
+        <w:pStyle w:val="Normal"/>
+        <w:rPr/>
+      </w:pPr>
+      <w:r>
+        <w:rPr/>
         <w:t>几位参与的同学及所做工作</w:t>
       </w:r>
     </w:p>
-    <w:p/>
-    <w:p/>
-    <w:p/>
-    <w:p>
-      <w:r>
-        <w:rPr>
-          <w:rFonts w:hint="eastAsia"/>
-        </w:rPr>
+    <w:p>
+      <w:pPr>
+        <w:pStyle w:val="Normal"/>
+        <w:rPr/>
+      </w:pPr>
+      <w:r>
+        <w:rPr/>
+      </w:r>
+    </w:p>
+    <w:p>
+      <w:pPr>
+        <w:pStyle w:val="Normal"/>
+        <w:rPr/>
+      </w:pPr>
+      <w:r>
+        <w:rPr/>
+      </w:r>
+    </w:p>
+    <w:p>
+      <w:pPr>
+        <w:pStyle w:val="Normal"/>
+        <w:rPr/>
+      </w:pPr>
+      <w:r>
+        <w:rPr/>
+      </w:r>
+    </w:p>
+    <w:p>
+      <w:pPr>
+        <w:pStyle w:val="Normal"/>
+        <w:rPr/>
+      </w:pPr>
+      <w:r>
+        <w:rPr/>
         <w:t>公众号最后：</w:t>
       </w:r>
     </w:p>
     <w:p>
-      <w:r>
-        <w:rPr>
-          <w:rFonts w:hint="eastAsia"/>
-        </w:rPr>
-        <w:t>文案：卢筱玥</w:t>
-      </w:r>
-      <w:r>
-        <w:rPr>
-          <w:rFonts w:hint="eastAsia"/>
-        </w:rPr>
-        <w:t>、赵梓彤</w:t>
-      </w:r>
-    </w:p>
-    <w:p>
-      <w:r>
-        <w:rPr>
-          <w:rFonts w:hint="eastAsia"/>
-        </w:rPr>
+      <w:pPr>
+        <w:pStyle w:val="Normal"/>
+        <w:rPr/>
+      </w:pPr>
+      <w:r>
+        <w:rPr/>
+        <w:t>文案：卢筱玥、赵梓彤</w:t>
+      </w:r>
+    </w:p>
+    <w:p>
+      <w:pPr>
+        <w:pStyle w:val="Normal"/>
+        <w:rPr/>
+      </w:pPr>
+      <w:r>
+        <w:rPr/>
         <w:t>图片视频：孟老师</w:t>
       </w:r>
     </w:p>
     <w:p>
-      <w:r>
-        <w:rPr>
-          <w:rFonts w:hint="eastAsia"/>
-        </w:rPr>
-        <w:t>编辑</w:t>
-      </w:r>
-      <w:r>
-        <w:rPr>
-          <w:rFonts w:hint="eastAsia"/>
-        </w:rPr>
-        <w:t>制作</w:t>
-      </w:r>
-      <w:r>
-        <w:rPr>
-          <w:rFonts w:hint="eastAsia"/>
-        </w:rPr>
-        <w:t>：刘方闻</w:t>
+      <w:pPr>
+        <w:pStyle w:val="Normal"/>
+        <w:rPr/>
+      </w:pPr>
+      <w:r>
+        <w:rPr/>
+        <w:t>编辑制作：刘方闻</w:t>
       </w:r>
     </w:p>
     <w:sectPr>
+      <w:type w:val="nextPage"/>
       <w:pgSz w:w="11906" w:h="16838"/>
-      <w:pgMar w:top="1440" w:right="1800" w:bottom="1440" w:left="1800" w:header="851" w:footer="992" w:gutter="0"/>
-      <w:cols w:space="425"/>
-      <w:docGrid w:type="lines" w:linePitch="312"/>
+      <w:pgMar w:left="1800" w:right="1800" w:gutter="0" w:header="0" w:top="1440" w:footer="0" w:bottom="1440"/>
+      <w:pgNumType w:fmt="decimal"/>
+      <w:formProt w:val="false"/>
+      <w:textDirection w:val="lrTb"/>
+      <w:docGrid w:type="lines" w:linePitch="312" w:charSpace="6143"/>
     </w:sectPr>
   </w:body>
 </w:document>
 </file>
 
-<file path=word/endnotes.xml><?xml version="1.0" encoding="utf-8"?>
-<w:endnotes xmlns:wpc="http://schemas.microsoft.com/office/word/2010/wordprocessingCanvas" xmlns:cx="http://schemas.microsoft.com/office/drawing/2014/chartex" xmlns:cx1="http://schemas.microsoft.com/office/drawing/2015/9/8/chartex" xmlns:mc="http://schemas.openxmlformats.org/markup-compatibility/2006" xmlns:o="urn:schemas-microsoft-com:office:office" xmlns:r="http://schemas.openxmlformats.org/officeDocument/2006/relationships" xmlns:m="http://schemas.openxmlformats.org/officeDocument/2006/math" xmlns:v="urn:schemas-microsoft-com:vml" xmlns:wp14="http://schemas.microsoft.com/office/word/2010/wordprocessingDrawing" xmlns:wp="http://schemas.openxmlformats.org/drawingml/2006/wordprocessingDrawing" xmlns:w10="urn:schemas-microsoft-com:office:word" xmlns:w="http://schemas.openxmlformats.org/wordprocessingml/2006/main" xmlns:w14="http://schemas.microsoft.com/office/word/2010/wordml" xmlns:w15="http://schemas.microsoft.com/office/word/2012/wordml" xmlns:w16se="http://schemas.microsoft.com/office/word/2015/wordml/symex" xmlns:wpg="http://schemas.microsoft.com/office/word/2010/wordprocessingGroup" xmlns:wpi="http://schemas.microsoft.com/office/word/2010/wordprocessingInk" xmlns:wne="http://schemas.microsoft.com/office/word/2006/wordml" xmlns:wps="http://schemas.microsoft.com/office/word/2010/wordprocessingShape" mc:Ignorable="w14 w15 w16se wp14">
-  <w:endnote w:type="separator" w:id="-1">
-    <w:p>
-      <w:r>
-        <w:separator/>
-      </w:r>
-    </w:p>
-  </w:endnote>
-  <w:endnote w:type="continuationSeparator" w:id="0">
-    <w:p>
-      <w:r>
-        <w:continuationSeparator/>
-      </w:r>
-    </w:p>
-  </w:endnote>
-</w:endnotes>
-</file>
-
-<file path=word/footnotes.xml><?xml version="1.0" encoding="utf-8"?>
-<w:footnotes xmlns:wpc="http://schemas.microsoft.com/office/word/2010/wordprocessingCanvas" xmlns:cx="http://schemas.microsoft.com/office/drawing/2014/chartex" xmlns:cx1="http://schemas.microsoft.com/office/drawing/2015/9/8/chartex" xmlns:mc="http://schemas.openxmlformats.org/markup-compatibility/2006" xmlns:o="urn:schemas-microsoft-com:office:office" xmlns:r="http://schemas.openxmlformats.org/officeDocument/2006/relationships" xmlns:m="http://schemas.openxmlformats.org/officeDocument/2006/math" xmlns:v="urn:schemas-microsoft-com:vml" xmlns:wp14="http://schemas.microsoft.com/office/word/2010/wordprocessingDrawing" xmlns:wp="http://schemas.openxmlformats.org/drawingml/2006/wordprocessingDrawing" xmlns:w10="urn:schemas-microsoft-com:office:word" xmlns:w="http://schemas.openxmlformats.org/wordprocessingml/2006/main" xmlns:w14="http://schemas.microsoft.com/office/word/2010/wordml" xmlns:w15="http://schemas.microsoft.com/office/word/2012/wordml" xmlns:w16se="http://schemas.microsoft.com/office/word/2015/wordml/symex" xmlns:wpg="http://schemas.microsoft.com/office/word/2010/wordprocessingGroup" xmlns:wpi="http://schemas.microsoft.com/office/word/2010/wordprocessingInk" xmlns:wne="http://schemas.microsoft.com/office/word/2006/wordml" xmlns:wps="http://schemas.microsoft.com/office/word/2010/wordprocessingShape" mc:Ignorable="w14 w15 w16se wp14">
-  <w:footnote w:type="separator" w:id="-1">
-    <w:p>
-      <w:r>
-        <w:separator/>
-      </w:r>
-    </w:p>
-  </w:footnote>
-  <w:footnote w:type="continuationSeparator" w:id="0">
-    <w:p>
-      <w:r>
-        <w:continuationSeparator/>
-      </w:r>
-    </w:p>
-  </w:footnote>
-</w:footnotes>
-</file>
-
 <file path=word/styles.xml><?xml version="1.0" encoding="utf-8"?>
-<w:styles xmlns:mc="http://schemas.openxmlformats.org/markup-compatibility/2006" xmlns:r="http://schemas.openxmlformats.org/officeDocument/2006/relationships" xmlns:w="http://schemas.openxmlformats.org/wordprocessingml/2006/main" xmlns:w14="http://schemas.microsoft.com/office/word/2010/wordml" xmlns:w15="http://schemas.microsoft.com/office/word/2012/wordml" xmlns:w16se="http://schemas.microsoft.com/office/word/2015/wordml/symex" mc:Ignorable="w14 w15 w16se">
+<w:styles xmlns:w="http://schemas.openxmlformats.org/wordprocessingml/2006/main" xmlns:w14="http://schemas.microsoft.com/office/word/2010/wordml" xmlns:mc="http://schemas.openxmlformats.org/markup-compatibility/2006" mc:Ignorable="w14">
   <w:docDefaults>
     <w:rPrDefault>
       <w:rPr>
-        <w:rFonts w:asciiTheme="minorHAnsi" w:eastAsiaTheme="minorEastAsia" w:hAnsiTheme="minorHAnsi" w:cstheme="minorBidi"/>
+        <w:rFonts w:ascii="等线" w:hAnsi="等线" w:eastAsia="等线" w:cs="" w:asciiTheme="minorHAnsi" w:cstheme="minorBidi" w:eastAsiaTheme="minorEastAsia" w:hAnsiTheme="minorHAnsi"/>
         <w:kern w:val="2"/>
         <w:sz w:val="21"/>
         <w:szCs w:val="22"/>
         <w:lang w:val="en-US" w:eastAsia="zh-CN" w:bidi="ar-SA"/>
       </w:rPr>
     </w:rPrDefault>
-    <w:pPrDefault/>
+    <w:pPrDefault>
+      <w:pPr>
+        <w:suppressAutoHyphens w:val="true"/>
+      </w:pPr>
+    </w:pPrDefault>
   </w:docDefaults>
   <w:latentStyles w:defLockedState="0" w:defUIPriority="99" w:defSemiHidden="0" w:defUnhideWhenUsed="0" w:defQFormat="0" w:count="371">
     <w:lsdException w:name="Normal" w:uiPriority="0" w:qFormat="1"/>
     <w:lsdException w:name="heading 1" w:uiPriority="9" w:qFormat="1"/>
-    <w:lsdException w:name="heading 2" w:semiHidden="1" w:uiPriority="9" w:unhideWhenUsed="1" w:qFormat="1"/>
-    <w:lsdException w:name="heading 3" w:semiHidden="1" w:uiPriority="9" w:unhideWhenUsed="1" w:qFormat="1"/>
-    <w:lsdException w:name="heading 4" w:semiHidden="1" w:uiPriority="9" w:unhideWhenUsed="1" w:qFormat="1"/>
-    <w:lsdException w:name="heading 5" w:semiHidden="1" w:uiPriority="9" w:unhideWhenUsed="1" w:qFormat="1"/>
-    <w:lsdException w:name="heading 6" w:semiHidden="1" w:uiPriority="9" w:unhideWhenUsed="1" w:qFormat="1"/>
-    <w:lsdException w:name="heading 7" w:semiHidden="1" w:uiPriority="9" w:unhideWhenUsed="1" w:qFormat="1"/>
-    <w:lsdException w:name="heading 8" w:semiHidden="1" w:uiPriority="9" w:unhideWhenUsed="1" w:qFormat="1"/>
-    <w:lsdException w:name="heading 9" w:semiHidden="1" w:uiPriority="9" w:unhideWhenUsed="1" w:qFormat="1"/>
+    <w:lsdException w:name="heading 2" w:uiPriority="9" w:semiHidden="1" w:unhideWhenUsed="1" w:qFormat="1"/>
+    <w:lsdException w:name="heading 3" w:uiPriority="9" w:semiHidden="1" w:unhideWhenUsed="1" w:qFormat="1"/>
+    <w:lsdException w:name="heading 4" w:uiPriority="9" w:semiHidden="1" w:unhideWhenUsed="1" w:qFormat="1"/>
+    <w:lsdException w:name="heading 5" w:uiPriority="9" w:semiHidden="1" w:unhideWhenUsed="1" w:qFormat="1"/>
+    <w:lsdException w:name="heading 6" w:uiPriority="9" w:semiHidden="1" w:unhideWhenUsed="1" w:qFormat="1"/>
+    <w:lsdException w:name="heading 7" w:uiPriority="9" w:semiHidden="1" w:unhideWhenUsed="1" w:qFormat="1"/>
+    <w:lsdException w:name="heading 8" w:uiPriority="9" w:semiHidden="1" w:unhideWhenUsed="1" w:qFormat="1"/>
+    <w:lsdException w:name="heading 9" w:uiPriority="9" w:semiHidden="1" w:unhideWhenUsed="1" w:qFormat="1"/>
     <w:lsdException w:name="index 1" w:semiHidden="1" w:unhideWhenUsed="1"/>
     <w:lsdException w:name="index 2" w:semiHidden="1" w:unhideWhenUsed="1"/>
     <w:lsdException w:name="index 3" w:semiHidden="1" w:unhideWhenUsed="1"/>
@@ -332,22 +288,22 @@
     <w:lsdException w:name="index 7" w:semiHidden="1" w:unhideWhenUsed="1"/>
     <w:lsdException w:name="index 8" w:semiHidden="1" w:unhideWhenUsed="1"/>
     <w:lsdException w:name="index 9" w:semiHidden="1" w:unhideWhenUsed="1"/>
-    <w:lsdException w:name="toc 1" w:semiHidden="1" w:uiPriority="39" w:unhideWhenUsed="1"/>
-    <w:lsdException w:name="toc 2" w:semiHidden="1" w:uiPriority="39" w:unhideWhenUsed="1"/>
-    <w:lsdException w:name="toc 3" w:semiHidden="1" w:uiPriority="39" w:unhideWhenUsed="1"/>
-    <w:lsdException w:name="toc 4" w:semiHidden="1" w:uiPriority="39" w:unhideWhenUsed="1"/>
-    <w:lsdException w:name="toc 5" w:semiHidden="1" w:uiPriority="39" w:unhideWhenUsed="1"/>
-    <w:lsdException w:name="toc 6" w:semiHidden="1" w:uiPriority="39" w:unhideWhenUsed="1"/>
-    <w:lsdException w:name="toc 7" w:semiHidden="1" w:uiPriority="39" w:unhideWhenUsed="1"/>
-    <w:lsdException w:name="toc 8" w:semiHidden="1" w:uiPriority="39" w:unhideWhenUsed="1"/>
-    <w:lsdException w:name="toc 9" w:semiHidden="1" w:uiPriority="39" w:unhideWhenUsed="1"/>
+    <w:lsdException w:name="toc 1" w:uiPriority="39" w:semiHidden="1" w:unhideWhenUsed="1"/>
+    <w:lsdException w:name="toc 2" w:uiPriority="39" w:semiHidden="1" w:unhideWhenUsed="1"/>
+    <w:lsdException w:name="toc 3" w:uiPriority="39" w:semiHidden="1" w:unhideWhenUsed="1"/>
+    <w:lsdException w:name="toc 4" w:uiPriority="39" w:semiHidden="1" w:unhideWhenUsed="1"/>
+    <w:lsdException w:name="toc 5" w:uiPriority="39" w:semiHidden="1" w:unhideWhenUsed="1"/>
+    <w:lsdException w:name="toc 6" w:uiPriority="39" w:semiHidden="1" w:unhideWhenUsed="1"/>
+    <w:lsdException w:name="toc 7" w:uiPriority="39" w:semiHidden="1" w:unhideWhenUsed="1"/>
+    <w:lsdException w:name="toc 8" w:uiPriority="39" w:semiHidden="1" w:unhideWhenUsed="1"/>
+    <w:lsdException w:name="toc 9" w:uiPriority="39" w:semiHidden="1" w:unhideWhenUsed="1"/>
     <w:lsdException w:name="Normal Indent" w:semiHidden="1" w:unhideWhenUsed="1"/>
     <w:lsdException w:name="footnote text" w:semiHidden="1" w:unhideWhenUsed="1"/>
     <w:lsdException w:name="annotation text" w:semiHidden="1" w:unhideWhenUsed="1"/>
     <w:lsdException w:name="header" w:semiHidden="1" w:unhideWhenUsed="1"/>
     <w:lsdException w:name="footer" w:semiHidden="1" w:unhideWhenUsed="1"/>
     <w:lsdException w:name="index heading" w:semiHidden="1" w:unhideWhenUsed="1"/>
-    <w:lsdException w:name="caption" w:semiHidden="1" w:uiPriority="35" w:unhideWhenUsed="1" w:qFormat="1"/>
+    <w:lsdException w:name="caption" w:uiPriority="35" w:semiHidden="1" w:unhideWhenUsed="1" w:qFormat="1"/>
     <w:lsdException w:name="table of figures" w:semiHidden="1" w:unhideWhenUsed="1"/>
     <w:lsdException w:name="envelope address" w:semiHidden="1" w:unhideWhenUsed="1"/>
     <w:lsdException w:name="envelope return" w:semiHidden="1" w:unhideWhenUsed="1"/>
@@ -378,7 +334,7 @@
     <w:lsdException w:name="Title" w:uiPriority="10" w:qFormat="1"/>
     <w:lsdException w:name="Closing" w:semiHidden="1" w:unhideWhenUsed="1"/>
     <w:lsdException w:name="Signature" w:semiHidden="1" w:unhideWhenUsed="1"/>
-    <w:lsdException w:name="Default Paragraph Font" w:semiHidden="1" w:uiPriority="1" w:unhideWhenUsed="1"/>
+    <w:lsdException w:name="Default Paragraph Font" w:uiPriority="1" w:semiHidden="1" w:unhideWhenUsed="1"/>
     <w:lsdException w:name="Body Text" w:semiHidden="1" w:unhideWhenUsed="1"/>
     <w:lsdException w:name="Body Text Indent" w:semiHidden="1" w:unhideWhenUsed="1"/>
     <w:lsdException w:name="List Continue" w:semiHidden="1" w:unhideWhenUsed="1"/>
@@ -578,8 +534,8 @@
     <w:lsdException w:name="Subtle Reference" w:uiPriority="31" w:qFormat="1"/>
     <w:lsdException w:name="Intense Reference" w:uiPriority="32" w:qFormat="1"/>
     <w:lsdException w:name="Book Title" w:uiPriority="33" w:qFormat="1"/>
-    <w:lsdException w:name="Bibliography" w:semiHidden="1" w:uiPriority="37" w:unhideWhenUsed="1"/>
-    <w:lsdException w:name="TOC Heading" w:semiHidden="1" w:uiPriority="39" w:unhideWhenUsed="1" w:qFormat="1"/>
+    <w:lsdException w:name="Bibliography" w:uiPriority="37" w:semiHidden="1" w:unhideWhenUsed="1"/>
+    <w:lsdException w:name="TOC Heading" w:uiPriority="39" w:semiHidden="1" w:unhideWhenUsed="1" w:qFormat="1"/>
     <w:lsdException w:name="Plain Table 1" w:uiPriority="41"/>
     <w:lsdException w:name="Plain Table 2" w:uiPriority="42"/>
     <w:lsdException w:name="Plain Table 3" w:uiPriority="43"/>
@@ -685,19 +641,170 @@
     <w:lsdException w:name="List Table 6 Colorful Accent 6" w:uiPriority="51"/>
     <w:lsdException w:name="List Table 7 Colorful Accent 6" w:uiPriority="52"/>
   </w:latentStyles>
-  <w:style w:type="paragraph" w:default="1" w:styleId="a">
+  <w:style w:type="paragraph" w:styleId="Normal" w:default="1">
     <w:name w:val="Normal"/>
     <w:qFormat/>
     <w:pPr>
-      <w:widowControl w:val="0"/>
+      <w:widowControl w:val="false"/>
+      <w:bidi w:val="0"/>
+      <w:spacing w:before="0" w:after="0"/>
       <w:jc w:val="both"/>
     </w:pPr>
-  </w:style>
-  <w:style w:type="character" w:default="1" w:styleId="a0">
+    <w:rPr>
+      <w:rFonts w:ascii="等线" w:hAnsi="等线" w:eastAsia="等线" w:cs="" w:asciiTheme="minorHAnsi" w:cstheme="minorBidi" w:eastAsiaTheme="minorEastAsia" w:hAnsiTheme="minorHAnsi"/>
+      <w:color w:val="auto"/>
+      <w:kern w:val="2"/>
+      <w:sz w:val="21"/>
+      <w:szCs w:val="22"/>
+      <w:lang w:val="en-US" w:eastAsia="zh-CN" w:bidi="ar-SA"/>
+    </w:rPr>
+  </w:style>
+  <w:style w:type="character" w:styleId="DefaultParagraphFont" w:default="1">
     <w:name w:val="Default Paragraph Font"/>
     <w:uiPriority w:val="1"/>
     <w:semiHidden/>
     <w:unhideWhenUsed/>
+    <w:qFormat/>
+    <w:rPr/>
+  </w:style>
+  <w:style w:type="character" w:styleId="Style14" w:customStyle="1">
+    <w:name w:val="页眉 字符"/>
+    <w:basedOn w:val="DefaultParagraphFont"/>
+    <w:uiPriority w:val="99"/>
+    <w:qFormat/>
+    <w:rsid w:val="002d14f1"/>
+    <w:rPr>
+      <w:sz w:val="18"/>
+      <w:szCs w:val="18"/>
+    </w:rPr>
+  </w:style>
+  <w:style w:type="character" w:styleId="Style15" w:customStyle="1">
+    <w:name w:val="页脚 字符"/>
+    <w:basedOn w:val="DefaultParagraphFont"/>
+    <w:uiPriority w:val="99"/>
+    <w:qFormat/>
+    <w:rsid w:val="002d14f1"/>
+    <w:rPr>
+      <w:sz w:val="18"/>
+      <w:szCs w:val="18"/>
+    </w:rPr>
+  </w:style>
+  <w:style w:type="paragraph" w:styleId="Style16">
+    <w:name w:val="标题样式"/>
+    <w:basedOn w:val="Normal"/>
+    <w:next w:val="Style17"/>
+    <w:qFormat/>
+    <w:pPr>
+      <w:keepNext w:val="true"/>
+      <w:spacing w:before="240" w:after="120"/>
+    </w:pPr>
+    <w:rPr>
+      <w:rFonts w:ascii="Liberation Sans" w:hAnsi="Liberation Sans" w:eastAsia="Noto Sans CJK SC" w:cs="Mangal"/>
+      <w:sz w:val="28"/>
+      <w:szCs w:val="28"/>
+    </w:rPr>
+  </w:style>
+  <w:style w:type="paragraph" w:styleId="Style17">
+    <w:name w:val="Body Text"/>
+    <w:basedOn w:val="Normal"/>
+    <w:pPr>
+      <w:spacing w:lineRule="auto" w:line="276" w:before="0" w:after="140"/>
+    </w:pPr>
+    <w:rPr/>
+  </w:style>
+  <w:style w:type="paragraph" w:styleId="Style18">
+    <w:name w:val="List"/>
+    <w:basedOn w:val="Style17"/>
+    <w:pPr/>
+    <w:rPr>
+      <w:rFonts w:cs="Mangal"/>
+    </w:rPr>
+  </w:style>
+  <w:style w:type="paragraph" w:styleId="Style19">
+    <w:name w:val="Caption"/>
+    <w:basedOn w:val="Normal"/>
+    <w:qFormat/>
+    <w:pPr>
+      <w:suppressLineNumbers/>
+      <w:spacing w:before="120" w:after="120"/>
+    </w:pPr>
+    <w:rPr>
+      <w:rFonts w:cs="Mangal"/>
+      <w:i/>
+      <w:iCs/>
+      <w:sz w:val="24"/>
+      <w:szCs w:val="24"/>
+    </w:rPr>
+  </w:style>
+  <w:style w:type="paragraph" w:styleId="Style20">
+    <w:name w:val="索引"/>
+    <w:basedOn w:val="Normal"/>
+    <w:qFormat/>
+    <w:pPr>
+      <w:suppressLineNumbers/>
+    </w:pPr>
+    <w:rPr>
+      <w:rFonts w:cs="Mangal"/>
+    </w:rPr>
+  </w:style>
+  <w:style w:type="paragraph" w:styleId="Style21">
+    <w:name w:val="页眉与页脚"/>
+    <w:basedOn w:val="Normal"/>
+    <w:qFormat/>
+    <w:pPr/>
+    <w:rPr/>
+  </w:style>
+  <w:style w:type="paragraph" w:styleId="Style22">
+    <w:name w:val="Header"/>
+    <w:basedOn w:val="Normal"/>
+    <w:link w:val="Style14"/>
+    <w:uiPriority w:val="99"/>
+    <w:unhideWhenUsed/>
+    <w:rsid w:val="002d14f1"/>
+    <w:pPr>
+      <w:pBdr>
+        <w:bottom w:val="single" w:sz="6" w:space="1" w:color="000000"/>
+      </w:pBdr>
+      <w:tabs>
+        <w:tab w:val="clear" w:pos="420"/>
+        <w:tab w:val="center" w:pos="4153" w:leader="none"/>
+        <w:tab w:val="right" w:pos="8306" w:leader="none"/>
+      </w:tabs>
+      <w:snapToGrid w:val="false"/>
+      <w:jc w:val="center"/>
+    </w:pPr>
+    <w:rPr>
+      <w:sz w:val="18"/>
+      <w:szCs w:val="18"/>
+    </w:rPr>
+  </w:style>
+  <w:style w:type="paragraph" w:styleId="Style23">
+    <w:name w:val="Footer"/>
+    <w:basedOn w:val="Normal"/>
+    <w:link w:val="Style15"/>
+    <w:uiPriority w:val="99"/>
+    <w:unhideWhenUsed/>
+    <w:rsid w:val="002d14f1"/>
+    <w:pPr>
+      <w:tabs>
+        <w:tab w:val="clear" w:pos="420"/>
+        <w:tab w:val="center" w:pos="4153" w:leader="none"/>
+        <w:tab w:val="right" w:pos="8306" w:leader="none"/>
+      </w:tabs>
+      <w:snapToGrid w:val="false"/>
+      <w:jc w:val="left"/>
+    </w:pPr>
+    <w:rPr>
+      <w:sz w:val="18"/>
+      <w:szCs w:val="18"/>
+    </w:rPr>
+  </w:style>
+  <w:style w:type="numbering" w:styleId="NoList" w:default="1">
+    <w:name w:val="No List"/>
+    <w:uiPriority w:val="99"/>
+    <w:semiHidden/>
+    <w:unhideWhenUsed/>
+    <w:qFormat/>
   </w:style>
   <w:style w:type="table" w:default="1" w:styleId="a1">
     <w:name w:val="Normal Table"/>
@@ -705,7 +812,6 @@
     <w:semiHidden/>
     <w:unhideWhenUsed/>
     <w:tblPr>
-      <w:tblInd w:w="0" w:type="dxa"/>
       <w:tblCellMar>
         <w:top w:w="0" w:type="dxa"/>
         <w:left w:w="108" w:type="dxa"/>
@@ -713,77 +819,6 @@
         <w:right w:w="108" w:type="dxa"/>
       </w:tblCellMar>
     </w:tblPr>
-  </w:style>
-  <w:style w:type="numbering" w:default="1" w:styleId="a2">
-    <w:name w:val="No List"/>
-    <w:uiPriority w:val="99"/>
-    <w:semiHidden/>
-    <w:unhideWhenUsed/>
-  </w:style>
-  <w:style w:type="paragraph" w:styleId="a3">
-    <w:name w:val="header"/>
-    <w:basedOn w:val="a"/>
-    <w:link w:val="a4"/>
-    <w:uiPriority w:val="99"/>
-    <w:unhideWhenUsed/>
-    <w:rsid w:val="002D14F1"/>
-    <w:pPr>
-      <w:pBdr>
-        <w:bottom w:val="single" w:sz="6" w:space="1" w:color="auto"/>
-      </w:pBdr>
-      <w:tabs>
-        <w:tab w:val="center" w:pos="4153"/>
-        <w:tab w:val="right" w:pos="8306"/>
-      </w:tabs>
-      <w:snapToGrid w:val="0"/>
-      <w:jc w:val="center"/>
-    </w:pPr>
-    <w:rPr>
-      <w:sz w:val="18"/>
-      <w:szCs w:val="18"/>
-    </w:rPr>
-  </w:style>
-  <w:style w:type="character" w:customStyle="1" w:styleId="a4">
-    <w:name w:val="页眉 字符"/>
-    <w:basedOn w:val="a0"/>
-    <w:link w:val="a3"/>
-    <w:uiPriority w:val="99"/>
-    <w:rsid w:val="002D14F1"/>
-    <w:rPr>
-      <w:sz w:val="18"/>
-      <w:szCs w:val="18"/>
-    </w:rPr>
-  </w:style>
-  <w:style w:type="paragraph" w:styleId="a5">
-    <w:name w:val="footer"/>
-    <w:basedOn w:val="a"/>
-    <w:link w:val="a6"/>
-    <w:uiPriority w:val="99"/>
-    <w:unhideWhenUsed/>
-    <w:rsid w:val="002D14F1"/>
-    <w:pPr>
-      <w:tabs>
-        <w:tab w:val="center" w:pos="4153"/>
-        <w:tab w:val="right" w:pos="8306"/>
-      </w:tabs>
-      <w:snapToGrid w:val="0"/>
-      <w:jc w:val="left"/>
-    </w:pPr>
-    <w:rPr>
-      <w:sz w:val="18"/>
-      <w:szCs w:val="18"/>
-    </w:rPr>
-  </w:style>
-  <w:style w:type="character" w:customStyle="1" w:styleId="a6">
-    <w:name w:val="页脚 字符"/>
-    <w:basedOn w:val="a0"/>
-    <w:link w:val="a5"/>
-    <w:uiPriority w:val="99"/>
-    <w:rsid w:val="002D14F1"/>
-    <w:rPr>
-      <w:sz w:val="18"/>
-      <w:szCs w:val="18"/>
-    </w:rPr>
   </w:style>
 </w:styles>
 </file>

</xml_diff>